<commit_message>
Update DocX import example.
Make it explicit that some features, such as picture, will not be imported.
Show how to cope with such objects.
</commit_message>
<xml_diff>
--- a/Intermediate/DocxImport (Java)/src/main/resources/ToImport.docx
+++ b/Intermediate/DocxImport (Java)/src/main/resources/ToImport.docx
@@ -1,6 +1,6 @@
 
 <file path=word/document.xml><?xml version="1.0" encoding="utf-8"?>
-<w:document xmlns:wpc="http://schemas.microsoft.com/office/word/2010/wordprocessingCanvas" xmlns:mc="http://schemas.openxmlformats.org/markup-compatibility/2006" xmlns:o="urn:schemas-microsoft-com:office:office" xmlns:r="http://schemas.openxmlformats.org/officeDocument/2006/relationships" xmlns:m="http://schemas.openxmlformats.org/officeDocument/2006/math" xmlns:v="urn:schemas-microsoft-com:vml" xmlns:wp14="http://schemas.microsoft.com/office/word/2010/wordprocessingDrawing" xmlns:wp="http://schemas.openxmlformats.org/drawingml/2006/wordprocessingDrawing" xmlns:w10="urn:schemas-microsoft-com:office:word" xmlns:w="http://schemas.openxmlformats.org/wordprocessingml/2006/main" xmlns:w14="http://schemas.microsoft.com/office/word/2010/wordml" xmlns:wpg="http://schemas.microsoft.com/office/word/2010/wordprocessingGroup" xmlns:wpi="http://schemas.microsoft.com/office/word/2010/wordprocessingInk" xmlns:wne="http://schemas.microsoft.com/office/word/2006/wordml" xmlns:wps="http://schemas.microsoft.com/office/word/2010/wordprocessingShape" mc:Ignorable="w14 wp14">
+<w:document xmlns:ve="http://schemas.openxmlformats.org/markup-compatibility/2006" xmlns:o="urn:schemas-microsoft-com:office:office" xmlns:r="http://schemas.openxmlformats.org/officeDocument/2006/relationships" xmlns:m="http://schemas.openxmlformats.org/officeDocument/2006/math" xmlns:v="urn:schemas-microsoft-com:vml" xmlns:wp="http://schemas.openxmlformats.org/drawingml/2006/wordprocessingDrawing" xmlns:w10="urn:schemas-microsoft-com:office:word" xmlns:w="http://schemas.openxmlformats.org/wordprocessingml/2006/main" xmlns:wne="http://schemas.microsoft.com/office/word/2006/wordml">
   <w:body>
     <w:p>
       <w:pPr>
@@ -44,6 +44,108 @@
           <w:lang w:val="en-US"/>
         </w:rPr>
         <w:t>Some more text</w:t>
+      </w:r>
+    </w:p>
+    <w:p>
+      <w:pPr>
+        <w:rPr>
+          <w:lang w:val="en-US"/>
+        </w:rPr>
+      </w:pPr>
+      <w:r>
+        <w:rPr>
+          <w:noProof/>
+          <w:lang w:eastAsia="hr-HR"/>
+        </w:rPr>
+        <w:drawing>
+          <wp:inline distT="0" distB="0" distL="0" distR="0">
+            <wp:extent cx="476250" cy="476250"/>
+            <wp:effectExtent l="19050" t="0" r="0" b="0"/>
+            <wp:docPr id="1" name="Picture 0" descr="euro.jpg"/>
+            <wp:cNvGraphicFramePr>
+              <a:graphicFrameLocks xmlns:a="http://schemas.openxmlformats.org/drawingml/2006/main" noChangeAspect="1"/>
+            </wp:cNvGraphicFramePr>
+            <a:graphic xmlns:a="http://schemas.openxmlformats.org/drawingml/2006/main">
+              <a:graphicData uri="http://schemas.openxmlformats.org/drawingml/2006/picture">
+                <pic:pic xmlns:pic="http://schemas.openxmlformats.org/drawingml/2006/picture">
+                  <pic:nvPicPr>
+                    <pic:cNvPr id="0" name="euro.jpg"/>
+                    <pic:cNvPicPr/>
+                  </pic:nvPicPr>
+                  <pic:blipFill>
+                    <a:blip r:embed="rId5" cstate="print"/>
+                    <a:stretch>
+                      <a:fillRect/>
+                    </a:stretch>
+                  </pic:blipFill>
+                  <pic:spPr>
+                    <a:xfrm>
+                      <a:off x="0" y="0"/>
+                      <a:ext cx="476250" cy="476250"/>
+                    </a:xfrm>
+                    <a:prstGeom prst="rect">
+                      <a:avLst/>
+                    </a:prstGeom>
+                  </pic:spPr>
+                </pic:pic>
+              </a:graphicData>
+            </a:graphic>
+          </wp:inline>
+        </w:drawing>
+      </w:r>
+    </w:p>
+    <w:p>
+      <w:pPr>
+        <w:pStyle w:val="ListParagraph"/>
+        <w:numPr>
+          <w:ilvl w:val="0"/>
+          <w:numId w:val="1"/>
+        </w:numPr>
+        <w:rPr>
+          <w:lang w:val="en-US"/>
+        </w:rPr>
+      </w:pPr>
+      <w:r>
+        <w:rPr>
+          <w:lang w:val="en-US"/>
+        </w:rPr>
+        <w:t>One</w:t>
+      </w:r>
+    </w:p>
+    <w:p>
+      <w:pPr>
+        <w:pStyle w:val="ListParagraph"/>
+        <w:numPr>
+          <w:ilvl w:val="0"/>
+          <w:numId w:val="1"/>
+        </w:numPr>
+        <w:rPr>
+          <w:lang w:val="en-US"/>
+        </w:rPr>
+      </w:pPr>
+      <w:r>
+        <w:rPr>
+          <w:lang w:val="en-US"/>
+        </w:rPr>
+        <w:t>Two</w:t>
+      </w:r>
+    </w:p>
+    <w:p>
+      <w:pPr>
+        <w:pStyle w:val="ListParagraph"/>
+        <w:numPr>
+          <w:ilvl w:val="0"/>
+          <w:numId w:val="1"/>
+        </w:numPr>
+        <w:rPr>
+          <w:lang w:val="en-US"/>
+        </w:rPr>
+      </w:pPr>
+      <w:r>
+        <w:rPr>
+          <w:lang w:val="en-US"/>
+        </w:rPr>
+        <w:t>Three</w:t>
       </w:r>
     </w:p>
     <w:sectPr>
@@ -56,8 +158,102 @@
 </w:document>
 </file>
 
+<file path=word/numbering.xml><?xml version="1.0" encoding="utf-8"?>
+<w:numbering xmlns:ve="http://schemas.openxmlformats.org/markup-compatibility/2006" xmlns:o="urn:schemas-microsoft-com:office:office" xmlns:r="http://schemas.openxmlformats.org/officeDocument/2006/relationships" xmlns:m="http://schemas.openxmlformats.org/officeDocument/2006/math" xmlns:v="urn:schemas-microsoft-com:vml" xmlns:wp="http://schemas.openxmlformats.org/drawingml/2006/wordprocessingDrawing" xmlns:w10="urn:schemas-microsoft-com:office:word" xmlns:w="http://schemas.openxmlformats.org/wordprocessingml/2006/main" xmlns:wne="http://schemas.microsoft.com/office/word/2006/wordml">
+  <w:abstractNum w:abstractNumId="0">
+    <w:nsid w:val="5D362072"/>
+    <w:multiLevelType w:val="hybridMultilevel"/>
+    <w:tmpl w:val="C9320C96"/>
+    <w:lvl w:ilvl="0" w:tplc="041A000F">
+      <w:start w:val="1"/>
+      <w:numFmt w:val="decimal"/>
+      <w:lvlText w:val="%1."/>
+      <w:lvlJc w:val="left"/>
+      <w:pPr>
+        <w:ind w:left="720" w:hanging="360"/>
+      </w:pPr>
+    </w:lvl>
+    <w:lvl w:ilvl="1" w:tplc="041A0019" w:tentative="1">
+      <w:start w:val="1"/>
+      <w:numFmt w:val="lowerLetter"/>
+      <w:lvlText w:val="%2."/>
+      <w:lvlJc w:val="left"/>
+      <w:pPr>
+        <w:ind w:left="1440" w:hanging="360"/>
+      </w:pPr>
+    </w:lvl>
+    <w:lvl w:ilvl="2" w:tplc="041A001B" w:tentative="1">
+      <w:start w:val="1"/>
+      <w:numFmt w:val="lowerRoman"/>
+      <w:lvlText w:val="%3."/>
+      <w:lvlJc w:val="right"/>
+      <w:pPr>
+        <w:ind w:left="2160" w:hanging="180"/>
+      </w:pPr>
+    </w:lvl>
+    <w:lvl w:ilvl="3" w:tplc="041A000F" w:tentative="1">
+      <w:start w:val="1"/>
+      <w:numFmt w:val="decimal"/>
+      <w:lvlText w:val="%4."/>
+      <w:lvlJc w:val="left"/>
+      <w:pPr>
+        <w:ind w:left="2880" w:hanging="360"/>
+      </w:pPr>
+    </w:lvl>
+    <w:lvl w:ilvl="4" w:tplc="041A0019" w:tentative="1">
+      <w:start w:val="1"/>
+      <w:numFmt w:val="lowerLetter"/>
+      <w:lvlText w:val="%5."/>
+      <w:lvlJc w:val="left"/>
+      <w:pPr>
+        <w:ind w:left="3600" w:hanging="360"/>
+      </w:pPr>
+    </w:lvl>
+    <w:lvl w:ilvl="5" w:tplc="041A001B" w:tentative="1">
+      <w:start w:val="1"/>
+      <w:numFmt w:val="lowerRoman"/>
+      <w:lvlText w:val="%6."/>
+      <w:lvlJc w:val="right"/>
+      <w:pPr>
+        <w:ind w:left="4320" w:hanging="180"/>
+      </w:pPr>
+    </w:lvl>
+    <w:lvl w:ilvl="6" w:tplc="041A000F" w:tentative="1">
+      <w:start w:val="1"/>
+      <w:numFmt w:val="decimal"/>
+      <w:lvlText w:val="%7."/>
+      <w:lvlJc w:val="left"/>
+      <w:pPr>
+        <w:ind w:left="5040" w:hanging="360"/>
+      </w:pPr>
+    </w:lvl>
+    <w:lvl w:ilvl="7" w:tplc="041A0019" w:tentative="1">
+      <w:start w:val="1"/>
+      <w:numFmt w:val="lowerLetter"/>
+      <w:lvlText w:val="%8."/>
+      <w:lvlJc w:val="left"/>
+      <w:pPr>
+        <w:ind w:left="5760" w:hanging="360"/>
+      </w:pPr>
+    </w:lvl>
+    <w:lvl w:ilvl="8" w:tplc="041A001B" w:tentative="1">
+      <w:start w:val="1"/>
+      <w:numFmt w:val="lowerRoman"/>
+      <w:lvlText w:val="%9."/>
+      <w:lvlJc w:val="right"/>
+      <w:pPr>
+        <w:ind w:left="6480" w:hanging="180"/>
+      </w:pPr>
+    </w:lvl>
+  </w:abstractNum>
+  <w:num w:numId="1">
+    <w:abstractNumId w:val="0"/>
+  </w:num>
+</w:numbering>
+</file>
+
 <file path=word/styles.xml><?xml version="1.0" encoding="utf-8"?>
-<w:styles xmlns:mc="http://schemas.openxmlformats.org/markup-compatibility/2006" xmlns:r="http://schemas.openxmlformats.org/officeDocument/2006/relationships" xmlns:w="http://schemas.openxmlformats.org/wordprocessingml/2006/main" xmlns:w14="http://schemas.microsoft.com/office/word/2010/wordml" mc:Ignorable="w14">
+<w:styles xmlns:r="http://schemas.openxmlformats.org/officeDocument/2006/relationships" xmlns:w="http://schemas.openxmlformats.org/wordprocessingml/2006/main">
   <w:docDefaults>
     <w:rPrDefault>
       <w:rPr>
@@ -215,6 +411,7 @@
   <w:style w:type="paragraph" w:default="1" w:styleId="Normal">
     <w:name w:val="Normal"/>
     <w:qFormat/>
+    <w:rsid w:val="0085794B"/>
   </w:style>
   <w:style w:type="paragraph" w:styleId="Heading2">
     <w:name w:val="heading 2"/>
@@ -251,6 +448,7 @@
     <w:uiPriority w:val="99"/>
     <w:semiHidden/>
     <w:unhideWhenUsed/>
+    <w:qFormat/>
     <w:tblPr>
       <w:tblInd w:w="0" w:type="dxa"/>
       <w:tblCellMar>
@@ -383,6 +581,7 @@
       <w:spacing w:after="0" w:line="240" w:lineRule="auto"/>
     </w:pPr>
     <w:tblPr>
+      <w:tblInd w:w="0" w:type="dxa"/>
       <w:tblBorders>
         <w:top w:val="single" w:sz="4" w:space="0" w:color="auto"/>
         <w:left w:val="single" w:sz="4" w:space="0" w:color="auto"/>
@@ -391,6 +590,12 @@
         <w:insideH w:val="single" w:sz="4" w:space="0" w:color="auto"/>
         <w:insideV w:val="single" w:sz="4" w:space="0" w:color="auto"/>
       </w:tblBorders>
+      <w:tblCellMar>
+        <w:top w:w="0" w:type="dxa"/>
+        <w:left w:w="108" w:type="dxa"/>
+        <w:bottom w:w="0" w:type="dxa"/>
+        <w:right w:w="108" w:type="dxa"/>
+      </w:tblCellMar>
     </w:tblPr>
   </w:style>
   <w:style w:type="table" w:styleId="LightShading-Accent4">
@@ -407,10 +612,17 @@
     <w:tblPr>
       <w:tblStyleRowBandSize w:val="1"/>
       <w:tblStyleColBandSize w:val="1"/>
+      <w:tblInd w:w="0" w:type="dxa"/>
       <w:tblBorders>
         <w:top w:val="single" w:sz="8" w:space="0" w:color="8064A2" w:themeColor="accent4"/>
         <w:bottom w:val="single" w:sz="8" w:space="0" w:color="8064A2" w:themeColor="accent4"/>
       </w:tblBorders>
+      <w:tblCellMar>
+        <w:top w:w="0" w:type="dxa"/>
+        <w:left w:w="108" w:type="dxa"/>
+        <w:bottom w:w="0" w:type="dxa"/>
+        <w:right w:w="108" w:type="dxa"/>
+      </w:tblCellMar>
     </w:tblPr>
     <w:tblStylePr w:type="firstRow">
       <w:pPr>
@@ -488,6 +700,47 @@
         <w:shd w:val="clear" w:color="auto" w:fill="DFD8E8" w:themeFill="accent4" w:themeFillTint="3F"/>
       </w:tcPr>
     </w:tblStylePr>
+  </w:style>
+  <w:style w:type="paragraph" w:styleId="BalloonText">
+    <w:name w:val="Balloon Text"/>
+    <w:basedOn w:val="Normal"/>
+    <w:link w:val="BalloonTextChar"/>
+    <w:uiPriority w:val="99"/>
+    <w:semiHidden/>
+    <w:unhideWhenUsed/>
+    <w:rsid w:val="00F21230"/>
+    <w:pPr>
+      <w:spacing w:after="0" w:line="240" w:lineRule="auto"/>
+    </w:pPr>
+    <w:rPr>
+      <w:rFonts w:ascii="Tahoma" w:hAnsi="Tahoma" w:cs="Tahoma"/>
+      <w:sz w:val="16"/>
+      <w:szCs w:val="16"/>
+    </w:rPr>
+  </w:style>
+  <w:style w:type="character" w:customStyle="1" w:styleId="BalloonTextChar">
+    <w:name w:val="Balloon Text Char"/>
+    <w:basedOn w:val="DefaultParagraphFont"/>
+    <w:link w:val="BalloonText"/>
+    <w:uiPriority w:val="99"/>
+    <w:semiHidden/>
+    <w:rsid w:val="00F21230"/>
+    <w:rPr>
+      <w:rFonts w:ascii="Tahoma" w:hAnsi="Tahoma" w:cs="Tahoma"/>
+      <w:sz w:val="16"/>
+      <w:szCs w:val="16"/>
+    </w:rPr>
+  </w:style>
+  <w:style w:type="paragraph" w:styleId="ListParagraph">
+    <w:name w:val="List Paragraph"/>
+    <w:basedOn w:val="Normal"/>
+    <w:uiPriority w:val="34"/>
+    <w:qFormat/>
+    <w:rsid w:val="00C84C6F"/>
+    <w:pPr>
+      <w:ind w:left="720"/>
+      <w:contextualSpacing/>
+    </w:pPr>
   </w:style>
 </w:styles>
 </file>

</xml_diff>